<commit_message>
add issue, add project via modal added
</commit_message>
<xml_diff>
--- a/Documentation/FE.docx
+++ b/Documentation/FE.docx
@@ -39,12 +39,14 @@
         <w:spacing w:before="120" w:after="120" w:line="240" w:lineRule="auto"/>
         <w:jc w:val="both"/>
         <w:rPr>
+          <w:color w:val="92D050"/>
           <w:highlight w:val="green"/>
         </w:rPr>
       </w:pPr>
       <w:r>
         <w:rPr>
           <w:b/>
+          <w:color w:val="92D050"/>
           <w:highlight w:val="green"/>
         </w:rPr>
         <w:t>Login Screen</w:t>
@@ -58,10 +60,14 @@
         </w:numPr>
         <w:spacing w:before="120" w:after="120" w:line="240" w:lineRule="auto"/>
         <w:jc w:val="both"/>
+        <w:rPr>
+          <w:color w:val="92D050"/>
+        </w:rPr>
       </w:pPr>
       <w:r>
         <w:rPr>
           <w:bCs/>
+          <w:color w:val="92D050"/>
         </w:rPr>
         <w:t>Route:</w:t>
       </w:r>
@@ -69,6 +75,7 @@
         <w:rPr>
           <w:b/>
           <w:bCs/>
+          <w:color w:val="92D050"/>
         </w:rPr>
         <w:t xml:space="preserve"> #/</w:t>
       </w:r>
@@ -81,19 +88,23 @@
         </w:numPr>
         <w:spacing w:before="120" w:after="120" w:line="240" w:lineRule="auto"/>
         <w:jc w:val="both"/>
+        <w:rPr>
+          <w:color w:val="92D050"/>
+        </w:rPr>
       </w:pPr>
       <w:r>
         <w:rPr>
           <w:b/>
           <w:bCs/>
+          <w:color w:val="92D050"/>
         </w:rPr>
         <w:t>Logins an existing user</w:t>
       </w:r>
       <w:r>
-        <w:t xml:space="preserve">. Shows notification for success or error </w:t>
-      </w:r>
-      <w:r>
-        <w:t>message.</w:t>
+        <w:rPr>
+          <w:color w:val="92D050"/>
+        </w:rPr>
+        <w:t>. Shows notification for success or error message.</w:t>
       </w:r>
     </w:p>
     <w:p>
@@ -104,14 +115,26 @@
         </w:numPr>
         <w:spacing w:before="120" w:after="120" w:line="240" w:lineRule="auto"/>
         <w:jc w:val="both"/>
-      </w:pPr>
-      <w:r>
+        <w:rPr>
+          <w:color w:val="92D050"/>
+        </w:rPr>
+      </w:pPr>
+      <w:r>
+        <w:rPr>
+          <w:color w:val="92D050"/>
+        </w:rPr>
         <w:t xml:space="preserve">After login, the user is automatically redirected to the </w:t>
       </w:r>
       <w:r>
+        <w:rPr>
+          <w:color w:val="92D050"/>
+        </w:rPr>
         <w:t>dashboard</w:t>
       </w:r>
       <w:r>
+        <w:rPr>
+          <w:color w:val="92D050"/>
+        </w:rPr>
         <w:t>.</w:t>
       </w:r>
     </w:p>
@@ -140,12 +163,14 @@
         <w:spacing w:before="120" w:after="120" w:line="240" w:lineRule="auto"/>
         <w:jc w:val="both"/>
         <w:rPr>
+          <w:color w:val="92D050"/>
           <w:highlight w:val="green"/>
         </w:rPr>
       </w:pPr>
       <w:r>
         <w:rPr>
           <w:b/>
+          <w:color w:val="92D050"/>
           <w:highlight w:val="green"/>
         </w:rPr>
         <w:t>Register User Screen</w:t>
@@ -159,10 +184,14 @@
         </w:numPr>
         <w:spacing w:before="120" w:after="120" w:line="240" w:lineRule="auto"/>
         <w:jc w:val="both"/>
+        <w:rPr>
+          <w:color w:val="92D050"/>
+        </w:rPr>
       </w:pPr>
       <w:r>
         <w:rPr>
           <w:bCs/>
+          <w:color w:val="92D050"/>
         </w:rPr>
         <w:t>Route:</w:t>
       </w:r>
@@ -170,6 +199,7 @@
         <w:rPr>
           <w:b/>
           <w:bCs/>
+          <w:color w:val="92D050"/>
         </w:rPr>
         <w:t xml:space="preserve"> #/</w:t>
       </w:r>
@@ -182,19 +212,23 @@
         </w:numPr>
         <w:spacing w:before="120" w:after="120" w:line="240" w:lineRule="auto"/>
         <w:jc w:val="both"/>
+        <w:rPr>
+          <w:color w:val="92D050"/>
+        </w:rPr>
       </w:pPr>
       <w:r>
         <w:rPr>
           <w:b/>
           <w:bCs/>
+          <w:color w:val="92D050"/>
         </w:rPr>
         <w:t>Registers a new user</w:t>
       </w:r>
       <w:r>
-        <w:t xml:space="preserve">. Shows notification for success </w:t>
-      </w:r>
-      <w:r>
-        <w:t>or error message.</w:t>
+        <w:rPr>
+          <w:color w:val="92D050"/>
+        </w:rPr>
+        <w:t>. Shows notification for success or error message.</w:t>
       </w:r>
     </w:p>
     <w:p>
@@ -205,14 +239,26 @@
         </w:numPr>
         <w:spacing w:before="120" w:after="120" w:line="240" w:lineRule="auto"/>
         <w:jc w:val="both"/>
-      </w:pPr>
-      <w:r>
+        <w:rPr>
+          <w:color w:val="92D050"/>
+        </w:rPr>
+      </w:pPr>
+      <w:r>
+        <w:rPr>
+          <w:color w:val="92D050"/>
+        </w:rPr>
         <w:t xml:space="preserve">After registration, the user is automatically logged in and is redirected to the </w:t>
       </w:r>
       <w:r>
+        <w:rPr>
+          <w:color w:val="92D050"/>
+        </w:rPr>
         <w:t>dashboard</w:t>
       </w:r>
       <w:r>
+        <w:rPr>
+          <w:color w:val="92D050"/>
+        </w:rPr>
         <w:t>.</w:t>
       </w:r>
     </w:p>
@@ -221,14 +267,21 @@
         <w:pStyle w:val="Score"/>
         <w:spacing w:before="120"/>
         <w:ind w:left="1080"/>
+        <w:rPr>
+          <w:color w:val="92D050"/>
+        </w:rPr>
       </w:pPr>
       <w:r>
         <w:rPr>
           <w:noProof/>
+          <w:color w:val="92D050"/>
         </w:rPr>
         <w:t>10</w:t>
       </w:r>
       <w:r>
+        <w:rPr>
+          <w:color w:val="92D050"/>
+        </w:rPr>
         <w:t xml:space="preserve"> score</w:t>
       </w:r>
     </w:p>
@@ -270,8 +323,268 @@
         <w:spacing w:before="120" w:after="120" w:line="240" w:lineRule="auto"/>
         <w:jc w:val="both"/>
         <w:rPr>
+          <w:highlight w:val="green"/>
+        </w:rPr>
+      </w:pPr>
+      <w:r>
+        <w:rPr>
+          <w:b/>
+          <w:bCs/>
+          <w:highlight w:val="green"/>
+        </w:rPr>
+        <w:t xml:space="preserve">User </w:t>
+      </w:r>
+      <w:r>
+        <w:rPr>
+          <w:b/>
+          <w:bCs/>
+          <w:highlight w:val="green"/>
+        </w:rPr>
+        <w:t>Dashboard</w:t>
+      </w:r>
+    </w:p>
+    <w:p>
+      <w:pPr>
+        <w:pStyle w:val="ListParagraph"/>
+        <w:numPr>
+          <w:ilvl w:val="1"/>
+          <w:numId w:val="3"/>
+        </w:numPr>
+        <w:spacing w:before="120" w:after="120" w:line="240" w:lineRule="auto"/>
+        <w:jc w:val="both"/>
+        <w:rPr>
+          <w:rStyle w:val="CodeChar"/>
+          <w:rFonts w:asciiTheme="minorHAnsi" w:hAnsiTheme="minorHAnsi" w:cstheme="minorBidi"/>
+          <w:b w:val="0"/>
+          <w:noProof w:val="0"/>
+          <w:lang w:val="en-US"/>
+        </w:rPr>
+      </w:pPr>
+      <w:r>
+        <w:t xml:space="preserve">Route: </w:t>
+      </w:r>
+      <w:r>
+        <w:rPr>
+          <w:rStyle w:val="CodeChar"/>
+        </w:rPr>
+        <w:t>#/</w:t>
+      </w:r>
+    </w:p>
+    <w:p>
+      <w:pPr>
+        <w:numPr>
+          <w:ilvl w:val="1"/>
+          <w:numId w:val="3"/>
+        </w:numPr>
+        <w:spacing w:before="120" w:after="120" w:line="240" w:lineRule="auto"/>
+        <w:jc w:val="both"/>
+      </w:pPr>
+      <w:r>
+        <w:rPr>
+          <w:color w:val="92D050"/>
+        </w:rPr>
+        <w:t xml:space="preserve">Includes </w:t>
+      </w:r>
+      <w:r>
+        <w:rPr>
+          <w:color w:val="92D050"/>
+        </w:rPr>
+        <w:t xml:space="preserve">the user’s </w:t>
+      </w:r>
+      <w:r>
+        <w:rPr>
+          <w:color w:val="92D050"/>
+        </w:rPr>
+        <w:t>assigned</w:t>
+      </w:r>
+      <w:r>
+        <w:rPr>
+          <w:color w:val="92D050"/>
+        </w:rPr>
+        <w:t xml:space="preserve"> issues, ordered by due date in descending order</w:t>
+      </w:r>
+      <w:r>
+        <w:rPr>
+          <w:color w:val="92D050"/>
+        </w:rPr>
+        <w:t xml:space="preserve"> </w:t>
+      </w:r>
+      <w:r>
+        <w:t xml:space="preserve">and a panel with all the projects that you are associated with </w:t>
+      </w:r>
+      <w:r>
+        <w:rPr>
+          <w:color w:val="92D050"/>
+        </w:rPr>
+        <w:t xml:space="preserve">(you have an assigned issue in them </w:t>
+      </w:r>
+      <w:r>
+        <w:t>or you are a project leader)</w:t>
+      </w:r>
+    </w:p>
+    <w:p>
+      <w:pPr>
+        <w:spacing w:before="120" w:after="120" w:line="240" w:lineRule="auto"/>
+        <w:ind w:left="2160"/>
+        <w:jc w:val="right"/>
+        <w:rPr>
+          <w:sz w:val="24"/>
+          <w:szCs w:val="24"/>
+        </w:rPr>
+      </w:pPr>
+      <w:r>
+        <w:rPr>
+          <w:sz w:val="24"/>
+          <w:szCs w:val="24"/>
+        </w:rPr>
+        <w:t>10</w:t>
+      </w:r>
+      <w:r>
+        <w:rPr>
+          <w:sz w:val="24"/>
+          <w:szCs w:val="24"/>
+        </w:rPr>
+        <w:t xml:space="preserve"> score</w:t>
+      </w:r>
+    </w:p>
+    <w:p>
+      <w:pPr>
+        <w:numPr>
+          <w:ilvl w:val="0"/>
+          <w:numId w:val="3"/>
+        </w:numPr>
+        <w:spacing w:before="120" w:after="120" w:line="240" w:lineRule="auto"/>
+        <w:jc w:val="both"/>
+        <w:rPr>
           <w:highlight w:val="yellow"/>
         </w:rPr>
+      </w:pPr>
+      <w:r>
+        <w:rPr>
+          <w:b/>
+          <w:bCs/>
+          <w:highlight w:val="green"/>
+        </w:rPr>
+        <w:t>User D</w:t>
+      </w:r>
+      <w:r>
+        <w:rPr>
+          <w:b/>
+          <w:bCs/>
+        </w:rPr>
+        <w:t xml:space="preserve">ashboard -  </w:t>
+      </w:r>
+      <w:r>
+        <w:rPr>
+          <w:b/>
+          <w:bCs/>
+          <w:color w:val="00B050"/>
+        </w:rPr>
+        <w:t>ADMIN Screen</w:t>
+      </w:r>
+      <w:r>
+        <w:rPr>
+          <w:b/>
+          <w:bCs/>
+          <w:color w:val="00B050"/>
+        </w:rPr>
+        <w:t xml:space="preserve"> – TODO: make links work</w:t>
+      </w:r>
+    </w:p>
+    <w:p>
+      <w:pPr>
+        <w:pStyle w:val="ListParagraph"/>
+        <w:numPr>
+          <w:ilvl w:val="1"/>
+          <w:numId w:val="3"/>
+        </w:numPr>
+        <w:spacing w:before="120" w:after="120" w:line="240" w:lineRule="auto"/>
+        <w:jc w:val="both"/>
+        <w:rPr>
+          <w:rStyle w:val="CodeChar"/>
+          <w:rFonts w:asciiTheme="minorHAnsi" w:hAnsiTheme="minorHAnsi" w:cstheme="minorBidi"/>
+          <w:b w:val="0"/>
+          <w:noProof w:val="0"/>
+          <w:color w:val="92D050"/>
+          <w:lang w:val="en-US"/>
+        </w:rPr>
+      </w:pPr>
+      <w:r>
+        <w:rPr>
+          <w:color w:val="92D050"/>
+        </w:rPr>
+        <w:t xml:space="preserve">Route: </w:t>
+      </w:r>
+      <w:r>
+        <w:rPr>
+          <w:rStyle w:val="CodeChar"/>
+          <w:color w:val="92D050"/>
+        </w:rPr>
+        <w:t>#/</w:t>
+      </w:r>
+    </w:p>
+    <w:p>
+      <w:pPr>
+        <w:numPr>
+          <w:ilvl w:val="1"/>
+          <w:numId w:val="3"/>
+        </w:numPr>
+        <w:spacing w:before="120" w:after="120" w:line="240" w:lineRule="auto"/>
+        <w:jc w:val="both"/>
+        <w:rPr>
+          <w:color w:val="92D050"/>
+        </w:rPr>
+      </w:pPr>
+      <w:r>
+        <w:rPr>
+          <w:color w:val="92D050"/>
+        </w:rPr>
+        <w:t>Same as the normal user’s dashboard. Includes two buttons for adding a new project and listing all projects.</w:t>
+      </w:r>
+    </w:p>
+    <w:p>
+      <w:pPr>
+        <w:spacing w:before="120" w:after="120" w:line="240" w:lineRule="auto"/>
+        <w:ind w:left="2160"/>
+        <w:jc w:val="right"/>
+        <w:rPr>
+          <w:sz w:val="24"/>
+          <w:szCs w:val="24"/>
+        </w:rPr>
+      </w:pPr>
+      <w:r>
+        <w:rPr>
+          <w:sz w:val="24"/>
+          <w:szCs w:val="24"/>
+        </w:rPr>
+        <w:t>10</w:t>
+      </w:r>
+      <w:r>
+        <w:rPr>
+          <w:sz w:val="24"/>
+          <w:szCs w:val="24"/>
+        </w:rPr>
+        <w:t xml:space="preserve"> score</w:t>
+      </w:r>
+    </w:p>
+    <w:p>
+      <w:pPr>
+        <w:spacing w:before="120" w:after="120" w:line="240" w:lineRule="auto"/>
+        <w:jc w:val="both"/>
+        <w:rPr>
+          <w:sz w:val="24"/>
+          <w:szCs w:val="24"/>
+        </w:rPr>
+      </w:pPr>
+    </w:p>
+    <w:p>
+      <w:pPr>
+        <w:numPr>
+          <w:ilvl w:val="0"/>
+          <w:numId w:val="3"/>
+        </w:numPr>
+        <w:spacing w:before="120" w:after="120" w:line="240" w:lineRule="auto"/>
+        <w:jc w:val="both"/>
       </w:pPr>
       <w:r>
         <w:rPr>
@@ -279,7 +592,7 @@
           <w:bCs/>
           <w:highlight w:val="yellow"/>
         </w:rPr>
-        <w:t xml:space="preserve">User </w:t>
+        <w:t>Project P</w:t>
       </w:r>
       <w:r>
         <w:rPr>
@@ -287,7 +600,22 @@
           <w:bCs/>
           <w:highlight w:val="yellow"/>
         </w:rPr>
-        <w:t>Dashboard</w:t>
+        <w:t>age</w:t>
+      </w:r>
+      <w:r>
+        <w:rPr>
+          <w:b/>
+          <w:bCs/>
+        </w:rPr>
+        <w:t xml:space="preserve"> - </w:t>
+      </w:r>
+      <w:r>
+        <w:rPr>
+          <w:b/>
+          <w:bCs/>
+          <w:color w:val="FF0000"/>
+        </w:rPr>
+        <w:t>TODO: set link to the buttons</w:t>
       </w:r>
     </w:p>
     <w:p>
@@ -316,6 +644,12 @@
         </w:rPr>
         <w:t>#/</w:t>
       </w:r>
+      <w:r>
+        <w:rPr>
+          <w:rStyle w:val="CodeChar"/>
+        </w:rPr>
+        <w:t>projects/:id</w:t>
+      </w:r>
     </w:p>
     <w:p>
       <w:pPr>
@@ -327,31 +661,49 @@
         <w:jc w:val="both"/>
       </w:pPr>
       <w:r>
-        <w:t xml:space="preserve">Includes </w:t>
-      </w:r>
-      <w:r>
-        <w:t xml:space="preserve">the user’s </w:t>
-      </w:r>
-      <w:r>
-        <w:t>assigned</w:t>
-      </w:r>
-      <w:r>
-        <w:t xml:space="preserve"> issues, ordered by due date in descending order</w:t>
-      </w:r>
-      <w:r>
-        <w:t xml:space="preserve"> and a panel with all the projects that you are associated with </w:t>
-      </w:r>
-      <w:r>
-        <w:t>(</w:t>
+        <w:t xml:space="preserve">Includes all the project info and all of </w:t>
+      </w:r>
+      <w:r>
+        <w:t>its</w:t>
+      </w:r>
+      <w:r>
+        <w:t xml:space="preserve"> issues. </w:t>
+      </w:r>
+    </w:p>
+    <w:p>
+      <w:pPr>
+        <w:spacing w:before="120" w:after="120" w:line="240" w:lineRule="auto"/>
+        <w:ind w:left="1440"/>
+        <w:jc w:val="both"/>
+      </w:pPr>
+      <w:r>
+        <w:t xml:space="preserve">If the user is the project’s leader </w:t>
       </w:r>
       <w:r>
         <w:rPr>
           <w:color w:val="FF0000"/>
         </w:rPr>
-        <w:t xml:space="preserve">you have an assigned issue in them </w:t>
-      </w:r>
-      <w:r>
-        <w:t>or you are a project leader)</w:t>
+        <w:t xml:space="preserve">(or </w:t>
+      </w:r>
+      <w:proofErr w:type="gramStart"/>
+      <w:r>
+        <w:rPr>
+          <w:color w:val="FF0000"/>
+        </w:rPr>
+        <w:t>admin ?</w:t>
+      </w:r>
+      <w:proofErr w:type="gramEnd"/>
+      <w:r>
+        <w:rPr>
+          <w:color w:val="FF0000"/>
+        </w:rPr>
+        <w:t>)</w:t>
+      </w:r>
+      <w:r>
+        <w:t xml:space="preserve"> </w:t>
+      </w:r>
+      <w:r>
+        <w:t>he can add new issues.</w:t>
       </w:r>
     </w:p>
     <w:p>
@@ -387,9 +739,6 @@
         </w:numPr>
         <w:spacing w:before="120" w:after="120" w:line="240" w:lineRule="auto"/>
         <w:jc w:val="both"/>
-        <w:rPr>
-          <w:highlight w:val="yellow"/>
-        </w:rPr>
       </w:pPr>
       <w:r>
         <w:rPr>
@@ -397,154 +746,571 @@
           <w:bCs/>
           <w:highlight w:val="yellow"/>
         </w:rPr>
-        <w:t>User Dashboard -  ADMIN Screen</w:t>
-      </w:r>
+        <w:t>Edit Project Page</w:t>
+      </w:r>
+      <w:r>
+        <w:rPr>
+          <w:b/>
+          <w:bCs/>
+        </w:rPr>
+        <w:t xml:space="preserve"> – </w:t>
+      </w:r>
+      <w:r>
+        <w:rPr>
+          <w:b/>
+          <w:bCs/>
+          <w:color w:val="FF0000"/>
+        </w:rPr>
+        <w:t>TODO : ADD Issue Button to work</w:t>
+      </w:r>
+    </w:p>
+    <w:p>
+      <w:pPr>
+        <w:pStyle w:val="ListParagraph"/>
+        <w:numPr>
+          <w:ilvl w:val="1"/>
+          <w:numId w:val="3"/>
+        </w:numPr>
+        <w:spacing w:before="120" w:after="120" w:line="240" w:lineRule="auto"/>
+        <w:jc w:val="both"/>
+        <w:rPr>
+          <w:rStyle w:val="CodeChar"/>
+          <w:rFonts w:asciiTheme="minorHAnsi" w:hAnsiTheme="minorHAnsi" w:cstheme="minorBidi"/>
+          <w:b w:val="0"/>
+          <w:noProof w:val="0"/>
+          <w:lang w:val="en-US"/>
+        </w:rPr>
+      </w:pPr>
+      <w:r>
+        <w:t xml:space="preserve">Route: </w:t>
+      </w:r>
+      <w:r>
+        <w:rPr>
+          <w:rStyle w:val="CodeChar"/>
+        </w:rPr>
+        <w:t>#/</w:t>
+      </w:r>
+      <w:r>
+        <w:rPr>
+          <w:rStyle w:val="CodeChar"/>
+        </w:rPr>
+        <w:t>projects/:id/edit</w:t>
+      </w:r>
+    </w:p>
+    <w:p>
+      <w:pPr>
+        <w:pStyle w:val="ListParagraph"/>
+        <w:numPr>
+          <w:ilvl w:val="1"/>
+          <w:numId w:val="3"/>
+        </w:numPr>
+        <w:spacing w:before="120" w:after="120" w:line="240" w:lineRule="auto"/>
+        <w:jc w:val="both"/>
+        <w:rPr>
+          <w:rStyle w:val="CodeChar"/>
+          <w:rFonts w:asciiTheme="minorHAnsi" w:hAnsiTheme="minorHAnsi" w:cstheme="minorBidi"/>
+          <w:b w:val="0"/>
+          <w:noProof w:val="0"/>
+          <w:lang w:val="en-US"/>
+        </w:rPr>
+      </w:pPr>
+      <w:r>
+        <w:lastRenderedPageBreak/>
+        <w:t>If the user is the project leader, he can access this page and edit the project.</w:t>
+      </w:r>
+    </w:p>
+    <w:p>
+      <w:pPr>
+        <w:spacing w:before="120" w:after="120" w:line="240" w:lineRule="auto"/>
+        <w:ind w:left="2160"/>
+        <w:jc w:val="right"/>
+        <w:rPr>
+          <w:sz w:val="24"/>
+          <w:szCs w:val="24"/>
+        </w:rPr>
+      </w:pPr>
+      <w:r>
+        <w:rPr>
+          <w:sz w:val="24"/>
+          <w:szCs w:val="24"/>
+        </w:rPr>
+        <w:t>5 score</w:t>
+      </w:r>
+    </w:p>
+    <w:p>
+      <w:pPr>
+        <w:numPr>
+          <w:ilvl w:val="0"/>
+          <w:numId w:val="3"/>
+        </w:numPr>
+        <w:spacing w:before="120" w:after="120" w:line="240" w:lineRule="auto"/>
+        <w:jc w:val="both"/>
+        <w:rPr>
+          <w:highlight w:val="green"/>
+        </w:rPr>
+      </w:pPr>
+      <w:r>
+        <w:rPr>
+          <w:b/>
+          <w:bCs/>
+          <w:highlight w:val="green"/>
+        </w:rPr>
+        <w:t xml:space="preserve">Edit Project Page - ADMIN Screen </w:t>
+      </w:r>
+    </w:p>
+    <w:p>
+      <w:pPr>
+        <w:pStyle w:val="ListParagraph"/>
+        <w:numPr>
+          <w:ilvl w:val="1"/>
+          <w:numId w:val="3"/>
+        </w:numPr>
+        <w:spacing w:before="120" w:after="120" w:line="240" w:lineRule="auto"/>
+        <w:jc w:val="both"/>
+        <w:rPr>
+          <w:rStyle w:val="CodeChar"/>
+          <w:rFonts w:asciiTheme="minorHAnsi" w:hAnsiTheme="minorHAnsi" w:cstheme="minorBidi"/>
+          <w:b w:val="0"/>
+          <w:noProof w:val="0"/>
+          <w:lang w:val="en-US"/>
+        </w:rPr>
+      </w:pPr>
+      <w:r>
+        <w:t xml:space="preserve">Route: </w:t>
+      </w:r>
+      <w:r>
+        <w:rPr>
+          <w:rStyle w:val="CodeChar"/>
+        </w:rPr>
+        <w:t>#/projects/:id/edit</w:t>
+      </w:r>
+    </w:p>
+    <w:p>
+      <w:pPr>
+        <w:pStyle w:val="ListParagraph"/>
+        <w:numPr>
+          <w:ilvl w:val="1"/>
+          <w:numId w:val="3"/>
+        </w:numPr>
+        <w:spacing w:before="120" w:after="120" w:line="240" w:lineRule="auto"/>
+        <w:jc w:val="both"/>
+      </w:pPr>
+      <w:r>
+        <w:t>All of the functionality as the project’s leader including the ability to change the leader.</w:t>
+      </w:r>
+    </w:p>
+    <w:p>
+      <w:pPr>
+        <w:spacing w:before="120" w:after="120" w:line="240" w:lineRule="auto"/>
+        <w:ind w:left="2160"/>
+        <w:jc w:val="right"/>
+        <w:rPr>
+          <w:sz w:val="24"/>
+          <w:szCs w:val="24"/>
+        </w:rPr>
+      </w:pPr>
+      <w:r>
+        <w:rPr>
+          <w:sz w:val="24"/>
+          <w:szCs w:val="24"/>
+        </w:rPr>
+        <w:t>5 score</w:t>
+      </w:r>
+    </w:p>
+    <w:p>
+      <w:pPr>
+        <w:spacing w:before="120" w:after="120" w:line="240" w:lineRule="auto"/>
+        <w:ind w:left="2160"/>
+        <w:jc w:val="right"/>
+        <w:rPr>
+          <w:sz w:val="24"/>
+          <w:szCs w:val="24"/>
+        </w:rPr>
+      </w:pPr>
+    </w:p>
+    <w:p>
+      <w:pPr>
+        <w:numPr>
+          <w:ilvl w:val="0"/>
+          <w:numId w:val="3"/>
+        </w:numPr>
+        <w:spacing w:before="120" w:after="120" w:line="240" w:lineRule="auto"/>
+        <w:jc w:val="both"/>
+      </w:pPr>
+      <w:r>
+        <w:rPr>
+          <w:b/>
+          <w:bCs/>
+        </w:rPr>
+        <w:t>Add</w:t>
+      </w:r>
+      <w:r>
+        <w:rPr>
+          <w:b/>
+          <w:bCs/>
+        </w:rPr>
+        <w:t xml:space="preserve"> Issue </w:t>
+      </w:r>
+    </w:p>
+    <w:p>
+      <w:pPr>
+        <w:pStyle w:val="ListParagraph"/>
+        <w:numPr>
+          <w:ilvl w:val="1"/>
+          <w:numId w:val="3"/>
+        </w:numPr>
+        <w:spacing w:before="120" w:after="120" w:line="240" w:lineRule="auto"/>
+        <w:jc w:val="both"/>
+        <w:rPr>
+          <w:rStyle w:val="CodeChar"/>
+          <w:rFonts w:asciiTheme="minorHAnsi" w:hAnsiTheme="minorHAnsi" w:cstheme="minorBidi"/>
+          <w:b w:val="0"/>
+          <w:noProof w:val="0"/>
+          <w:lang w:val="en-US"/>
+        </w:rPr>
+      </w:pPr>
+      <w:r>
+        <w:t xml:space="preserve">Route: </w:t>
+      </w:r>
+      <w:r>
+        <w:rPr>
+          <w:rStyle w:val="CodeChar"/>
+        </w:rPr>
+        <w:t>#/</w:t>
+      </w:r>
+      <w:r>
+        <w:rPr>
+          <w:rStyle w:val="CodeChar"/>
+        </w:rPr>
+        <w:t>projects/:id/add-issue</w:t>
+      </w:r>
+    </w:p>
+    <w:p>
+      <w:pPr>
+        <w:pStyle w:val="ListParagraph"/>
+        <w:numPr>
+          <w:ilvl w:val="1"/>
+          <w:numId w:val="3"/>
+        </w:numPr>
+        <w:spacing w:before="120" w:after="120" w:line="240" w:lineRule="auto"/>
+        <w:jc w:val="both"/>
+        <w:rPr>
+          <w:rStyle w:val="CodeChar"/>
+          <w:rFonts w:asciiTheme="minorHAnsi" w:hAnsiTheme="minorHAnsi" w:cstheme="minorBidi"/>
+          <w:b w:val="0"/>
+          <w:noProof w:val="0"/>
+          <w:lang w:val="en-US"/>
+        </w:rPr>
+      </w:pPr>
+      <w:r>
+        <w:rPr>
+          <w:rStyle w:val="CodeChar"/>
+          <w:rFonts w:asciiTheme="minorHAnsi" w:hAnsiTheme="minorHAnsi" w:cstheme="minorBidi"/>
+          <w:b w:val="0"/>
+          <w:noProof w:val="0"/>
+          <w:lang w:val="en-US"/>
+        </w:rPr>
+        <w:t>A modal dialog with a form for creating a new issue. The form consists of:</w:t>
+      </w:r>
+    </w:p>
+    <w:p>
+      <w:pPr>
+        <w:pStyle w:val="ListParagraph"/>
+        <w:numPr>
+          <w:ilvl w:val="2"/>
+          <w:numId w:val="3"/>
+        </w:numPr>
+        <w:spacing w:before="120" w:after="120" w:line="240" w:lineRule="auto"/>
+        <w:jc w:val="both"/>
+        <w:rPr>
+          <w:rStyle w:val="CodeChar"/>
+          <w:rFonts w:asciiTheme="minorHAnsi" w:hAnsiTheme="minorHAnsi" w:cstheme="minorBidi"/>
+          <w:b w:val="0"/>
+          <w:noProof w:val="0"/>
+          <w:lang w:val="en-US"/>
+        </w:rPr>
+      </w:pPr>
+      <w:r>
+        <w:rPr>
+          <w:rStyle w:val="CodeChar"/>
+          <w:rFonts w:asciiTheme="minorHAnsi" w:hAnsiTheme="minorHAnsi" w:cstheme="minorBidi"/>
+          <w:b w:val="0"/>
+          <w:noProof w:val="0"/>
+          <w:lang w:val="en-US"/>
+        </w:rPr>
+        <w:t>Assignee (Drop-down with all available users)</w:t>
+      </w:r>
+    </w:p>
+    <w:p>
+      <w:pPr>
+        <w:pStyle w:val="ListParagraph"/>
+        <w:numPr>
+          <w:ilvl w:val="2"/>
+          <w:numId w:val="3"/>
+        </w:numPr>
+        <w:spacing w:before="120" w:after="120" w:line="240" w:lineRule="auto"/>
+        <w:jc w:val="both"/>
+        <w:rPr>
+          <w:rStyle w:val="CodeChar"/>
+          <w:rFonts w:asciiTheme="minorHAnsi" w:hAnsiTheme="minorHAnsi" w:cstheme="minorBidi"/>
+          <w:b w:val="0"/>
+          <w:noProof w:val="0"/>
+          <w:lang w:val="en-US"/>
+        </w:rPr>
+      </w:pPr>
+      <w:r>
+        <w:rPr>
+          <w:rStyle w:val="CodeChar"/>
+          <w:rFonts w:asciiTheme="minorHAnsi" w:hAnsiTheme="minorHAnsi" w:cstheme="minorBidi"/>
+          <w:b w:val="0"/>
+          <w:noProof w:val="0"/>
+          <w:lang w:val="en-US"/>
+        </w:rPr>
+        <w:t>Project (Drop-down with all available projects)</w:t>
+      </w:r>
+    </w:p>
+    <w:p>
+      <w:pPr>
+        <w:pStyle w:val="ListParagraph"/>
+        <w:numPr>
+          <w:ilvl w:val="2"/>
+          <w:numId w:val="3"/>
+        </w:numPr>
+        <w:spacing w:before="120" w:after="120" w:line="240" w:lineRule="auto"/>
+        <w:jc w:val="both"/>
+        <w:rPr>
+          <w:rStyle w:val="CodeChar"/>
+          <w:rFonts w:asciiTheme="minorHAnsi" w:hAnsiTheme="minorHAnsi" w:cstheme="minorBidi"/>
+          <w:b w:val="0"/>
+          <w:noProof w:val="0"/>
+          <w:lang w:val="en-US"/>
+        </w:rPr>
+      </w:pPr>
+      <w:r>
+        <w:rPr>
+          <w:rStyle w:val="CodeChar"/>
+          <w:rFonts w:asciiTheme="minorHAnsi" w:hAnsiTheme="minorHAnsi" w:cstheme="minorBidi"/>
+          <w:b w:val="0"/>
+          <w:noProof w:val="0"/>
+          <w:lang w:val="en-US"/>
+        </w:rPr>
+        <w:t>Due (Calendar)</w:t>
+      </w:r>
+    </w:p>
+    <w:p>
+      <w:pPr>
+        <w:pStyle w:val="ListParagraph"/>
+        <w:numPr>
+          <w:ilvl w:val="2"/>
+          <w:numId w:val="3"/>
+        </w:numPr>
+        <w:spacing w:before="120" w:after="120" w:line="240" w:lineRule="auto"/>
+        <w:jc w:val="both"/>
+        <w:rPr>
+          <w:rStyle w:val="CodeChar"/>
+          <w:rFonts w:asciiTheme="minorHAnsi" w:hAnsiTheme="minorHAnsi" w:cstheme="minorBidi"/>
+          <w:b w:val="0"/>
+          <w:noProof w:val="0"/>
+          <w:lang w:val="en-US"/>
+        </w:rPr>
+      </w:pPr>
+      <w:r>
+        <w:rPr>
+          <w:rStyle w:val="CodeChar"/>
+          <w:rFonts w:asciiTheme="minorHAnsi" w:hAnsiTheme="minorHAnsi" w:cstheme="minorBidi"/>
+          <w:b w:val="0"/>
+          <w:noProof w:val="0"/>
+          <w:lang w:val="en-US"/>
+        </w:rPr>
+        <w:t>Priority (Drop-down with available priorities for this project)</w:t>
+      </w:r>
+    </w:p>
+    <w:p>
+      <w:pPr>
+        <w:pStyle w:val="ListParagraph"/>
+        <w:numPr>
+          <w:ilvl w:val="2"/>
+          <w:numId w:val="3"/>
+        </w:numPr>
+        <w:spacing w:before="120" w:after="120" w:line="240" w:lineRule="auto"/>
+        <w:jc w:val="both"/>
+        <w:rPr>
+          <w:rStyle w:val="CodeChar"/>
+          <w:rFonts w:asciiTheme="minorHAnsi" w:hAnsiTheme="minorHAnsi" w:cstheme="minorBidi"/>
+          <w:b w:val="0"/>
+          <w:noProof w:val="0"/>
+          <w:lang w:val="en-US"/>
+        </w:rPr>
+      </w:pPr>
+      <w:r>
+        <w:rPr>
+          <w:rStyle w:val="CodeChar"/>
+          <w:rFonts w:asciiTheme="minorHAnsi" w:hAnsiTheme="minorHAnsi" w:cstheme="minorBidi"/>
+          <w:b w:val="0"/>
+          <w:noProof w:val="0"/>
+          <w:lang w:val="en-US"/>
+        </w:rPr>
+        <w:t>Label (Text-box which suggests already created labels by typing a substring. If the label does not exist – creates it)</w:t>
+      </w:r>
+    </w:p>
+    <w:p>
+      <w:pPr>
+        <w:pStyle w:val="ListParagraph"/>
+        <w:numPr>
+          <w:ilvl w:val="2"/>
+          <w:numId w:val="3"/>
+        </w:numPr>
+        <w:spacing w:before="120" w:after="120" w:line="240" w:lineRule="auto"/>
+        <w:jc w:val="both"/>
+        <w:rPr>
+          <w:rStyle w:val="CodeChar"/>
+          <w:rFonts w:asciiTheme="minorHAnsi" w:hAnsiTheme="minorHAnsi" w:cstheme="minorBidi"/>
+          <w:b w:val="0"/>
+          <w:noProof w:val="0"/>
+          <w:lang w:val="en-US"/>
+        </w:rPr>
+      </w:pPr>
+      <w:r>
+        <w:rPr>
+          <w:rStyle w:val="CodeChar"/>
+          <w:rFonts w:asciiTheme="minorHAnsi" w:hAnsiTheme="minorHAnsi" w:cstheme="minorBidi"/>
+          <w:b w:val="0"/>
+          <w:noProof w:val="0"/>
+          <w:lang w:val="en-US"/>
+        </w:rPr>
+        <w:t>Title (Text-box)</w:t>
+      </w:r>
+    </w:p>
+    <w:p>
+      <w:pPr>
+        <w:pStyle w:val="ListParagraph"/>
+        <w:numPr>
+          <w:ilvl w:val="2"/>
+          <w:numId w:val="3"/>
+        </w:numPr>
+        <w:spacing w:before="120" w:after="120" w:line="240" w:lineRule="auto"/>
+        <w:jc w:val="both"/>
+        <w:rPr>
+          <w:rStyle w:val="CodeChar"/>
+          <w:rFonts w:asciiTheme="minorHAnsi" w:hAnsiTheme="minorHAnsi" w:cstheme="minorBidi"/>
+          <w:b w:val="0"/>
+          <w:noProof w:val="0"/>
+          <w:lang w:val="en-US"/>
+        </w:rPr>
+      </w:pPr>
+      <w:r>
+        <w:rPr>
+          <w:rStyle w:val="CodeChar"/>
+          <w:rFonts w:asciiTheme="minorHAnsi" w:hAnsiTheme="minorHAnsi" w:cstheme="minorBidi"/>
+          <w:b w:val="0"/>
+          <w:noProof w:val="0"/>
+          <w:lang w:val="en-US"/>
+        </w:rPr>
+        <w:t>Description (</w:t>
+      </w:r>
+      <w:proofErr w:type="spellStart"/>
+      <w:r>
+        <w:rPr>
+          <w:rStyle w:val="CodeChar"/>
+          <w:rFonts w:asciiTheme="minorHAnsi" w:hAnsiTheme="minorHAnsi" w:cstheme="minorBidi"/>
+          <w:b w:val="0"/>
+          <w:noProof w:val="0"/>
+          <w:lang w:val="en-US"/>
+        </w:rPr>
+        <w:t>Textarea</w:t>
+      </w:r>
+      <w:proofErr w:type="spellEnd"/>
+      <w:r>
+        <w:rPr>
+          <w:rStyle w:val="CodeChar"/>
+          <w:rFonts w:asciiTheme="minorHAnsi" w:hAnsiTheme="minorHAnsi" w:cstheme="minorBidi"/>
+          <w:b w:val="0"/>
+          <w:noProof w:val="0"/>
+          <w:lang w:val="en-US"/>
+        </w:rPr>
+        <w:t>)</w:t>
+      </w:r>
+    </w:p>
+    <w:p>
+      <w:pPr>
+        <w:pStyle w:val="ListParagraph"/>
+        <w:numPr>
+          <w:ilvl w:val="2"/>
+          <w:numId w:val="3"/>
+        </w:numPr>
+        <w:spacing w:before="120" w:after="120" w:line="240" w:lineRule="auto"/>
+        <w:jc w:val="both"/>
+        <w:rPr>
+          <w:rStyle w:val="CodeChar"/>
+          <w:rFonts w:asciiTheme="minorHAnsi" w:hAnsiTheme="minorHAnsi" w:cstheme="minorBidi"/>
+          <w:b w:val="0"/>
+          <w:noProof w:val="0"/>
+          <w:lang w:val="en-US"/>
+        </w:rPr>
+      </w:pPr>
+      <w:r>
+        <w:rPr>
+          <w:rStyle w:val="CodeChar"/>
+          <w:rFonts w:asciiTheme="minorHAnsi" w:hAnsiTheme="minorHAnsi" w:cstheme="minorBidi"/>
+          <w:b w:val="0"/>
+          <w:noProof w:val="0"/>
+          <w:lang w:val="en-US"/>
+        </w:rPr>
+        <w:t>Create Issue (Button)</w:t>
+      </w:r>
+    </w:p>
+    <w:p>
+      <w:pPr>
+        <w:spacing w:before="120" w:after="120" w:line="240" w:lineRule="auto"/>
+        <w:ind w:left="2160"/>
+        <w:jc w:val="right"/>
+        <w:rPr>
+          <w:sz w:val="24"/>
+          <w:szCs w:val="24"/>
+        </w:rPr>
+      </w:pPr>
+      <w:r>
+        <w:rPr>
+          <w:sz w:val="24"/>
+          <w:szCs w:val="24"/>
+        </w:rPr>
+        <w:t>10</w:t>
+      </w:r>
+      <w:r>
+        <w:rPr>
+          <w:sz w:val="24"/>
+          <w:szCs w:val="24"/>
+        </w:rPr>
+        <w:t xml:space="preserve"> score</w:t>
+      </w:r>
+    </w:p>
+    <w:p>
+      <w:pPr>
+        <w:numPr>
+          <w:ilvl w:val="0"/>
+          <w:numId w:val="3"/>
+        </w:numPr>
+        <w:spacing w:before="120" w:after="120" w:line="240" w:lineRule="auto"/>
+        <w:jc w:val="both"/>
+        <w:rPr>
+          <w:highlight w:val="yellow"/>
+        </w:rPr>
+      </w:pPr>
       <w:r>
         <w:rPr>
           <w:b/>
           <w:bCs/>
           <w:highlight w:val="yellow"/>
         </w:rPr>
-        <w:t xml:space="preserve"> </w:t>
-      </w:r>
-      <w:r>
-        <w:rPr>
-          <w:b/>
-          <w:bCs/>
-        </w:rPr>
-        <w:t xml:space="preserve">– </w:t>
-      </w:r>
-      <w:r>
-        <w:rPr>
-          <w:b/>
-          <w:bCs/>
-          <w:color w:val="FF0000"/>
-        </w:rPr>
-        <w:t>TODO: make</w:t>
-      </w:r>
-      <w:r>
-        <w:rPr>
-          <w:b/>
-          <w:bCs/>
-          <w:color w:val="FF0000"/>
-        </w:rPr>
-        <w:t xml:space="preserve"> links work</w:t>
-      </w:r>
-    </w:p>
-    <w:p>
-      <w:pPr>
-        <w:pStyle w:val="ListParagraph"/>
-        <w:numPr>
-          <w:ilvl w:val="1"/>
-          <w:numId w:val="3"/>
-        </w:numPr>
-        <w:spacing w:before="120" w:after="120" w:line="240" w:lineRule="auto"/>
-        <w:jc w:val="both"/>
-        <w:rPr>
-          <w:rStyle w:val="CodeChar"/>
-          <w:rFonts w:asciiTheme="minorHAnsi" w:hAnsiTheme="minorHAnsi" w:cstheme="minorBidi"/>
-          <w:b w:val="0"/>
-          <w:noProof w:val="0"/>
-          <w:lang w:val="en-US"/>
-        </w:rPr>
-      </w:pPr>
-      <w:r>
-        <w:t xml:space="preserve">Route: </w:t>
-      </w:r>
-      <w:r>
-        <w:rPr>
-          <w:rStyle w:val="CodeChar"/>
-        </w:rPr>
-        <w:t>#/</w:t>
-      </w:r>
-    </w:p>
-    <w:p>
-      <w:pPr>
-        <w:numPr>
-          <w:ilvl w:val="1"/>
-          <w:numId w:val="3"/>
-        </w:numPr>
-        <w:spacing w:before="120" w:after="120" w:line="240" w:lineRule="auto"/>
-        <w:jc w:val="both"/>
-      </w:pPr>
-      <w:r>
-        <w:t>Same as the normal user’s dashboard. Includes two buttons for adding a new project and listing all projects.</w:t>
-      </w:r>
-    </w:p>
-    <w:p>
-      <w:pPr>
-        <w:spacing w:before="120" w:after="120" w:line="240" w:lineRule="auto"/>
-        <w:ind w:left="2160"/>
-        <w:jc w:val="right"/>
-        <w:rPr>
-          <w:sz w:val="24"/>
-          <w:szCs w:val="24"/>
-        </w:rPr>
-      </w:pPr>
-      <w:r>
-        <w:rPr>
-          <w:sz w:val="24"/>
-          <w:szCs w:val="24"/>
-        </w:rPr>
-        <w:t>10</w:t>
-      </w:r>
-      <w:r>
-        <w:rPr>
-          <w:sz w:val="24"/>
-          <w:szCs w:val="24"/>
-        </w:rPr>
-        <w:t xml:space="preserve"> score</w:t>
-      </w:r>
-    </w:p>
-    <w:p>
-      <w:pPr>
-        <w:spacing w:before="120" w:after="120" w:line="240" w:lineRule="auto"/>
-        <w:jc w:val="both"/>
-        <w:rPr>
-          <w:sz w:val="24"/>
-          <w:szCs w:val="24"/>
-        </w:rPr>
-      </w:pPr>
-    </w:p>
-    <w:p>
-      <w:pPr>
-        <w:numPr>
-          <w:ilvl w:val="0"/>
-          <w:numId w:val="3"/>
-        </w:numPr>
-        <w:spacing w:before="120" w:after="120" w:line="240" w:lineRule="auto"/>
-        <w:jc w:val="both"/>
-      </w:pPr>
+        <w:t>Issue page</w:t>
+      </w:r>
       <w:r>
         <w:rPr>
           <w:b/>
           <w:bCs/>
           <w:highlight w:val="yellow"/>
         </w:rPr>
-        <w:t>Project P</w:t>
-      </w:r>
-      <w:r>
-        <w:rPr>
-          <w:b/>
-          <w:bCs/>
-          <w:highlight w:val="yellow"/>
-        </w:rPr>
-        <w:t>age</w:t>
-      </w:r>
-      <w:r>
-        <w:rPr>
-          <w:b/>
-          <w:bCs/>
-        </w:rPr>
-        <w:t xml:space="preserve"> - </w:t>
-      </w:r>
-      <w:r>
-        <w:rPr>
-          <w:b/>
-          <w:bCs/>
-          <w:color w:val="FF0000"/>
-        </w:rPr>
-        <w:t>TODO: set link to the buttons</w:t>
+        <w:t xml:space="preserve"> TODO: buttons to work</w:t>
       </w:r>
     </w:p>
     <w:p>
@@ -577,120 +1343,37 @@
         <w:rPr>
           <w:rStyle w:val="CodeChar"/>
         </w:rPr>
-        <w:t>projects/:id</w:t>
-      </w:r>
-    </w:p>
-    <w:p>
-      <w:pPr>
+        <w:t>issues/:id</w:t>
+      </w:r>
+    </w:p>
+    <w:p>
+      <w:pPr>
+        <w:pStyle w:val="ListParagraph"/>
         <w:numPr>
           <w:ilvl w:val="1"/>
           <w:numId w:val="3"/>
         </w:numPr>
         <w:spacing w:before="120" w:after="120" w:line="240" w:lineRule="auto"/>
         <w:jc w:val="both"/>
-      </w:pPr>
-      <w:r>
-        <w:t xml:space="preserve">Includes all the project info and all of </w:t>
-      </w:r>
-      <w:r>
-        <w:t>its</w:t>
-      </w:r>
-      <w:r>
-        <w:t xml:space="preserve"> issues. </w:t>
-      </w:r>
-    </w:p>
-    <w:p>
-      <w:pPr>
-        <w:spacing w:before="120" w:after="120" w:line="240" w:lineRule="auto"/>
-        <w:ind w:left="1440"/>
-        <w:jc w:val="both"/>
-      </w:pPr>
-      <w:r>
-        <w:t xml:space="preserve">If the user is the project’s leader </w:t>
-      </w:r>
-      <w:r>
-        <w:rPr>
-          <w:color w:val="FF0000"/>
-        </w:rPr>
-        <w:t xml:space="preserve">(or </w:t>
-      </w:r>
-      <w:proofErr w:type="gramStart"/>
-      <w:r>
-        <w:rPr>
-          <w:color w:val="FF0000"/>
-        </w:rPr>
-        <w:t>admin ?</w:t>
-      </w:r>
-      <w:proofErr w:type="gramEnd"/>
-      <w:r>
-        <w:rPr>
-          <w:color w:val="FF0000"/>
-        </w:rPr>
-        <w:t>)</w:t>
-      </w:r>
-      <w:r>
-        <w:t xml:space="preserve"> </w:t>
-      </w:r>
-      <w:r>
-        <w:t>he can add new issues.</w:t>
-      </w:r>
-    </w:p>
-    <w:p>
-      <w:pPr>
-        <w:spacing w:before="120" w:after="120" w:line="240" w:lineRule="auto"/>
-        <w:ind w:left="2160"/>
-        <w:jc w:val="right"/>
-        <w:rPr>
-          <w:sz w:val="24"/>
-          <w:szCs w:val="24"/>
-        </w:rPr>
-      </w:pPr>
-      <w:r>
-        <w:rPr>
-          <w:sz w:val="24"/>
-          <w:szCs w:val="24"/>
-        </w:rPr>
-        <w:t>10</w:t>
-      </w:r>
-      <w:r>
-        <w:rPr>
-          <w:sz w:val="24"/>
-          <w:szCs w:val="24"/>
-        </w:rPr>
-        <w:t xml:space="preserve"> score</w:t>
-      </w:r>
-    </w:p>
-    <w:p>
-      <w:pPr>
-        <w:numPr>
-          <w:ilvl w:val="0"/>
-          <w:numId w:val="3"/>
-        </w:numPr>
-        <w:spacing w:before="120" w:after="120" w:line="240" w:lineRule="auto"/>
-        <w:jc w:val="both"/>
-      </w:pPr>
-      <w:r>
-        <w:rPr>
-          <w:b/>
-          <w:bCs/>
-          <w:highlight w:val="yellow"/>
-        </w:rPr>
-        <w:t>Edit Project Page</w:t>
-      </w:r>
-      <w:r>
-        <w:rPr>
-          <w:b/>
-          <w:bCs/>
-        </w:rPr>
-        <w:t xml:space="preserve"> – </w:t>
-      </w:r>
-      <w:r>
-        <w:rPr>
-          <w:b/>
-          <w:bCs/>
-          <w:color w:val="FF0000"/>
-        </w:rPr>
-        <w:t>TODO : ADD Issue Button to work</w:t>
+        <w:rPr>
+          <w:rStyle w:val="CodeChar"/>
+          <w:rFonts w:asciiTheme="minorHAnsi" w:hAnsiTheme="minorHAnsi" w:cstheme="minorBidi"/>
+          <w:b w:val="0"/>
+          <w:noProof w:val="0"/>
+          <w:color w:val="00B050"/>
+          <w:lang w:val="en-US"/>
+        </w:rPr>
+      </w:pPr>
+      <w:r>
+        <w:rPr>
+          <w:rStyle w:val="CodeChar"/>
+          <w:rFonts w:asciiTheme="minorHAnsi" w:hAnsiTheme="minorHAnsi" w:cstheme="minorBidi"/>
+          <w:b w:val="0"/>
+          <w:noProof w:val="0"/>
+          <w:color w:val="00B050"/>
+          <w:lang w:val="en-US"/>
+        </w:rPr>
+        <w:t>Displays the information about the issue</w:t>
       </w:r>
     </w:p>
     <w:p>
@@ -707,23 +1390,64 @@
           <w:rFonts w:asciiTheme="minorHAnsi" w:hAnsiTheme="minorHAnsi" w:cstheme="minorBidi"/>
           <w:b w:val="0"/>
           <w:noProof w:val="0"/>
-          <w:lang w:val="en-US"/>
-        </w:rPr>
-      </w:pPr>
-      <w:r>
-        <w:t xml:space="preserve">Route: </w:t>
-      </w:r>
-      <w:r>
-        <w:rPr>
-          <w:rStyle w:val="CodeChar"/>
-        </w:rPr>
-        <w:t>#/</w:t>
-      </w:r>
-      <w:r>
-        <w:rPr>
-          <w:rStyle w:val="CodeChar"/>
-        </w:rPr>
-        <w:t>projects/:id/edit</w:t>
+          <w:color w:val="00B050"/>
+          <w:lang w:val="en-US"/>
+        </w:rPr>
+      </w:pPr>
+      <w:r>
+        <w:rPr>
+          <w:rStyle w:val="CodeChar"/>
+          <w:rFonts w:asciiTheme="minorHAnsi" w:hAnsiTheme="minorHAnsi" w:cstheme="minorBidi"/>
+          <w:b w:val="0"/>
+          <w:noProof w:val="0"/>
+          <w:color w:val="00B050"/>
+          <w:lang w:val="en-US"/>
+        </w:rPr>
+        <w:t xml:space="preserve">If the user is the assignee, they can </w:t>
+      </w:r>
+      <w:r>
+        <w:rPr>
+          <w:rStyle w:val="CodeChar"/>
+          <w:rFonts w:asciiTheme="minorHAnsi" w:hAnsiTheme="minorHAnsi" w:cstheme="minorBidi"/>
+          <w:b w:val="0"/>
+          <w:noProof w:val="0"/>
+          <w:color w:val="00B050"/>
+          <w:lang w:val="en-US"/>
+        </w:rPr>
+        <w:t>see a button for changing the</w:t>
+      </w:r>
+      <w:r>
+        <w:rPr>
+          <w:rStyle w:val="CodeChar"/>
+          <w:rFonts w:asciiTheme="minorHAnsi" w:hAnsiTheme="minorHAnsi" w:cstheme="minorBidi"/>
+          <w:b w:val="0"/>
+          <w:noProof w:val="0"/>
+          <w:color w:val="00B050"/>
+          <w:lang w:val="en-US"/>
+        </w:rPr>
+        <w:t xml:space="preserve"> status </w:t>
+      </w:r>
+      <w:r>
+        <w:rPr>
+          <w:rStyle w:val="CodeChar"/>
+          <w:rFonts w:asciiTheme="minorHAnsi" w:hAnsiTheme="minorHAnsi" w:cstheme="minorBidi"/>
+          <w:b w:val="0"/>
+          <w:noProof w:val="0"/>
+          <w:color w:val="00B050"/>
+          <w:lang w:val="en-US"/>
+        </w:rPr>
+        <w:t>using an</w:t>
+      </w:r>
+      <w:r>
+        <w:rPr>
+          <w:rStyle w:val="CodeChar"/>
+          <w:rFonts w:asciiTheme="minorHAnsi" w:hAnsiTheme="minorHAnsi" w:cstheme="minorBidi"/>
+          <w:b w:val="0"/>
+          <w:noProof w:val="0"/>
+          <w:color w:val="00B050"/>
+          <w:lang w:val="en-US"/>
+        </w:rPr>
+        <w:t xml:space="preserve"> available status (e.g. Open -&gt; Closed).</w:t>
       </w:r>
     </w:p>
     <w:p>
@@ -744,47 +1468,25 @@
         </w:rPr>
       </w:pPr>
       <w:r>
-        <w:lastRenderedPageBreak/>
-        <w:t>If the user is the project leader, he can access this page and edit the project.</w:t>
-      </w:r>
-    </w:p>
-    <w:p>
-      <w:pPr>
-        <w:spacing w:before="120" w:after="120" w:line="240" w:lineRule="auto"/>
-        <w:ind w:left="2160"/>
-        <w:jc w:val="right"/>
-        <w:rPr>
-          <w:sz w:val="24"/>
-          <w:szCs w:val="24"/>
-        </w:rPr>
-      </w:pPr>
-      <w:r>
-        <w:rPr>
-          <w:sz w:val="24"/>
-          <w:szCs w:val="24"/>
-        </w:rPr>
-        <w:t>5 score</w:t>
-      </w:r>
-    </w:p>
-    <w:p>
-      <w:pPr>
-        <w:numPr>
-          <w:ilvl w:val="0"/>
-          <w:numId w:val="3"/>
-        </w:numPr>
-        <w:spacing w:before="120" w:after="120" w:line="240" w:lineRule="auto"/>
-        <w:jc w:val="both"/>
-        <w:rPr>
-          <w:highlight w:val="green"/>
-        </w:rPr>
-      </w:pPr>
-      <w:r>
-        <w:rPr>
-          <w:b/>
-          <w:bCs/>
-          <w:highlight w:val="green"/>
-        </w:rPr>
-        <w:t xml:space="preserve">Edit Project Page - ADMIN Screen </w:t>
+        <w:rPr>
+          <w:rStyle w:val="CodeChar"/>
+          <w:rFonts w:asciiTheme="minorHAnsi" w:hAnsiTheme="minorHAnsi" w:cstheme="minorBidi"/>
+          <w:b w:val="0"/>
+          <w:noProof w:val="0"/>
+          <w:color w:val="00B050"/>
+          <w:lang w:val="en-US"/>
+        </w:rPr>
+        <w:t>If the user is the issue’s project leader they can see the edit issue button</w:t>
+      </w:r>
+      <w:r>
+        <w:rPr>
+          <w:rStyle w:val="CodeChar"/>
+          <w:rFonts w:asciiTheme="minorHAnsi" w:hAnsiTheme="minorHAnsi" w:cstheme="minorBidi"/>
+          <w:b w:val="0"/>
+          <w:noProof w:val="0"/>
+          <w:lang w:val="en-US"/>
+        </w:rPr>
+        <w:t>.</w:t>
       </w:r>
     </w:p>
     <w:p>
@@ -797,21 +1499,14 @@
         <w:spacing w:before="120" w:after="120" w:line="240" w:lineRule="auto"/>
         <w:jc w:val="both"/>
         <w:rPr>
-          <w:rStyle w:val="CodeChar"/>
-          <w:rFonts w:asciiTheme="minorHAnsi" w:hAnsiTheme="minorHAnsi" w:cstheme="minorBidi"/>
-          <w:b w:val="0"/>
-          <w:noProof w:val="0"/>
-          <w:lang w:val="en-US"/>
-        </w:rPr>
-      </w:pPr>
-      <w:r>
-        <w:t xml:space="preserve">Route: </w:t>
-      </w:r>
-      <w:r>
-        <w:rPr>
-          <w:rStyle w:val="CodeChar"/>
-        </w:rPr>
-        <w:t>#/projects/:id/edit</w:t>
+          <w:color w:val="00B050"/>
+        </w:rPr>
+      </w:pPr>
+      <w:r>
+        <w:rPr>
+          <w:color w:val="00B050"/>
+        </w:rPr>
+        <w:t>Bonus - View the issue’s comments.</w:t>
       </w:r>
     </w:p>
     <w:p>
@@ -823,455 +1518,6 @@
         </w:numPr>
         <w:spacing w:before="120" w:after="120" w:line="240" w:lineRule="auto"/>
         <w:jc w:val="both"/>
-      </w:pPr>
-      <w:r>
-        <w:t>All of the functionality as the project’s leader including the ability to change the leader.</w:t>
-      </w:r>
-    </w:p>
-    <w:p>
-      <w:pPr>
-        <w:spacing w:before="120" w:after="120" w:line="240" w:lineRule="auto"/>
-        <w:ind w:left="2160"/>
-        <w:jc w:val="right"/>
-        <w:rPr>
-          <w:sz w:val="24"/>
-          <w:szCs w:val="24"/>
-        </w:rPr>
-      </w:pPr>
-      <w:r>
-        <w:rPr>
-          <w:sz w:val="24"/>
-          <w:szCs w:val="24"/>
-        </w:rPr>
-        <w:t>5 score</w:t>
-      </w:r>
-    </w:p>
-    <w:p>
-      <w:pPr>
-        <w:spacing w:before="120" w:after="120" w:line="240" w:lineRule="auto"/>
-        <w:ind w:left="2160"/>
-        <w:jc w:val="right"/>
-        <w:rPr>
-          <w:sz w:val="24"/>
-          <w:szCs w:val="24"/>
-        </w:rPr>
-      </w:pPr>
-    </w:p>
-    <w:p>
-      <w:pPr>
-        <w:numPr>
-          <w:ilvl w:val="0"/>
-          <w:numId w:val="3"/>
-        </w:numPr>
-        <w:spacing w:before="120" w:after="120" w:line="240" w:lineRule="auto"/>
-        <w:jc w:val="both"/>
-      </w:pPr>
-      <w:r>
-        <w:rPr>
-          <w:b/>
-          <w:bCs/>
-        </w:rPr>
-        <w:t>Add</w:t>
-      </w:r>
-      <w:r>
-        <w:rPr>
-          <w:b/>
-          <w:bCs/>
-        </w:rPr>
-        <w:t xml:space="preserve"> Issue </w:t>
-      </w:r>
-    </w:p>
-    <w:p>
-      <w:pPr>
-        <w:pStyle w:val="ListParagraph"/>
-        <w:numPr>
-          <w:ilvl w:val="1"/>
-          <w:numId w:val="3"/>
-        </w:numPr>
-        <w:spacing w:before="120" w:after="120" w:line="240" w:lineRule="auto"/>
-        <w:jc w:val="both"/>
-        <w:rPr>
-          <w:rStyle w:val="CodeChar"/>
-          <w:rFonts w:asciiTheme="minorHAnsi" w:hAnsiTheme="minorHAnsi" w:cstheme="minorBidi"/>
-          <w:b w:val="0"/>
-          <w:noProof w:val="0"/>
-          <w:lang w:val="en-US"/>
-        </w:rPr>
-      </w:pPr>
-      <w:r>
-        <w:t xml:space="preserve">Route: </w:t>
-      </w:r>
-      <w:r>
-        <w:rPr>
-          <w:rStyle w:val="CodeChar"/>
-        </w:rPr>
-        <w:t>#/</w:t>
-      </w:r>
-      <w:r>
-        <w:rPr>
-          <w:rStyle w:val="CodeChar"/>
-        </w:rPr>
-        <w:t>projects/:id/add-issue</w:t>
-      </w:r>
-    </w:p>
-    <w:p>
-      <w:pPr>
-        <w:pStyle w:val="ListParagraph"/>
-        <w:numPr>
-          <w:ilvl w:val="1"/>
-          <w:numId w:val="3"/>
-        </w:numPr>
-        <w:spacing w:before="120" w:after="120" w:line="240" w:lineRule="auto"/>
-        <w:jc w:val="both"/>
-        <w:rPr>
-          <w:rStyle w:val="CodeChar"/>
-          <w:rFonts w:asciiTheme="minorHAnsi" w:hAnsiTheme="minorHAnsi" w:cstheme="minorBidi"/>
-          <w:b w:val="0"/>
-          <w:noProof w:val="0"/>
-          <w:lang w:val="en-US"/>
-        </w:rPr>
-      </w:pPr>
-      <w:r>
-        <w:rPr>
-          <w:rStyle w:val="CodeChar"/>
-          <w:rFonts w:asciiTheme="minorHAnsi" w:hAnsiTheme="minorHAnsi" w:cstheme="minorBidi"/>
-          <w:b w:val="0"/>
-          <w:noProof w:val="0"/>
-          <w:lang w:val="en-US"/>
-        </w:rPr>
-        <w:t>A modal dialog with a form for creating a new issue. The form consists of:</w:t>
-      </w:r>
-    </w:p>
-    <w:p>
-      <w:pPr>
-        <w:pStyle w:val="ListParagraph"/>
-        <w:numPr>
-          <w:ilvl w:val="2"/>
-          <w:numId w:val="3"/>
-        </w:numPr>
-        <w:spacing w:before="120" w:after="120" w:line="240" w:lineRule="auto"/>
-        <w:jc w:val="both"/>
-        <w:rPr>
-          <w:rStyle w:val="CodeChar"/>
-          <w:rFonts w:asciiTheme="minorHAnsi" w:hAnsiTheme="minorHAnsi" w:cstheme="minorBidi"/>
-          <w:b w:val="0"/>
-          <w:noProof w:val="0"/>
-          <w:lang w:val="en-US"/>
-        </w:rPr>
-      </w:pPr>
-      <w:r>
-        <w:rPr>
-          <w:rStyle w:val="CodeChar"/>
-          <w:rFonts w:asciiTheme="minorHAnsi" w:hAnsiTheme="minorHAnsi" w:cstheme="minorBidi"/>
-          <w:b w:val="0"/>
-          <w:noProof w:val="0"/>
-          <w:lang w:val="en-US"/>
-        </w:rPr>
-        <w:t>Assignee (Drop-down with all available users)</w:t>
-      </w:r>
-    </w:p>
-    <w:p>
-      <w:pPr>
-        <w:pStyle w:val="ListParagraph"/>
-        <w:numPr>
-          <w:ilvl w:val="2"/>
-          <w:numId w:val="3"/>
-        </w:numPr>
-        <w:spacing w:before="120" w:after="120" w:line="240" w:lineRule="auto"/>
-        <w:jc w:val="both"/>
-        <w:rPr>
-          <w:rStyle w:val="CodeChar"/>
-          <w:rFonts w:asciiTheme="minorHAnsi" w:hAnsiTheme="minorHAnsi" w:cstheme="minorBidi"/>
-          <w:b w:val="0"/>
-          <w:noProof w:val="0"/>
-          <w:lang w:val="en-US"/>
-        </w:rPr>
-      </w:pPr>
-      <w:r>
-        <w:rPr>
-          <w:rStyle w:val="CodeChar"/>
-          <w:rFonts w:asciiTheme="minorHAnsi" w:hAnsiTheme="minorHAnsi" w:cstheme="minorBidi"/>
-          <w:b w:val="0"/>
-          <w:noProof w:val="0"/>
-          <w:lang w:val="en-US"/>
-        </w:rPr>
-        <w:t>Project (Drop-down with all available projects)</w:t>
-      </w:r>
-    </w:p>
-    <w:p>
-      <w:pPr>
-        <w:pStyle w:val="ListParagraph"/>
-        <w:numPr>
-          <w:ilvl w:val="2"/>
-          <w:numId w:val="3"/>
-        </w:numPr>
-        <w:spacing w:before="120" w:after="120" w:line="240" w:lineRule="auto"/>
-        <w:jc w:val="both"/>
-        <w:rPr>
-          <w:rStyle w:val="CodeChar"/>
-          <w:rFonts w:asciiTheme="minorHAnsi" w:hAnsiTheme="minorHAnsi" w:cstheme="minorBidi"/>
-          <w:b w:val="0"/>
-          <w:noProof w:val="0"/>
-          <w:lang w:val="en-US"/>
-        </w:rPr>
-      </w:pPr>
-      <w:r>
-        <w:rPr>
-          <w:rStyle w:val="CodeChar"/>
-          <w:rFonts w:asciiTheme="minorHAnsi" w:hAnsiTheme="minorHAnsi" w:cstheme="minorBidi"/>
-          <w:b w:val="0"/>
-          <w:noProof w:val="0"/>
-          <w:lang w:val="en-US"/>
-        </w:rPr>
-        <w:t>Due (Calendar)</w:t>
-      </w:r>
-    </w:p>
-    <w:p>
-      <w:pPr>
-        <w:pStyle w:val="ListParagraph"/>
-        <w:numPr>
-          <w:ilvl w:val="2"/>
-          <w:numId w:val="3"/>
-        </w:numPr>
-        <w:spacing w:before="120" w:after="120" w:line="240" w:lineRule="auto"/>
-        <w:jc w:val="both"/>
-        <w:rPr>
-          <w:rStyle w:val="CodeChar"/>
-          <w:rFonts w:asciiTheme="minorHAnsi" w:hAnsiTheme="minorHAnsi" w:cstheme="minorBidi"/>
-          <w:b w:val="0"/>
-          <w:noProof w:val="0"/>
-          <w:lang w:val="en-US"/>
-        </w:rPr>
-      </w:pPr>
-      <w:r>
-        <w:rPr>
-          <w:rStyle w:val="CodeChar"/>
-          <w:rFonts w:asciiTheme="minorHAnsi" w:hAnsiTheme="minorHAnsi" w:cstheme="minorBidi"/>
-          <w:b w:val="0"/>
-          <w:noProof w:val="0"/>
-          <w:lang w:val="en-US"/>
-        </w:rPr>
-        <w:t>Priority (Drop-down with available priorities for this project)</w:t>
-      </w:r>
-    </w:p>
-    <w:p>
-      <w:pPr>
-        <w:pStyle w:val="ListParagraph"/>
-        <w:numPr>
-          <w:ilvl w:val="2"/>
-          <w:numId w:val="3"/>
-        </w:numPr>
-        <w:spacing w:before="120" w:after="120" w:line="240" w:lineRule="auto"/>
-        <w:jc w:val="both"/>
-        <w:rPr>
-          <w:rStyle w:val="CodeChar"/>
-          <w:rFonts w:asciiTheme="minorHAnsi" w:hAnsiTheme="minorHAnsi" w:cstheme="minorBidi"/>
-          <w:b w:val="0"/>
-          <w:noProof w:val="0"/>
-          <w:lang w:val="en-US"/>
-        </w:rPr>
-      </w:pPr>
-      <w:r>
-        <w:rPr>
-          <w:rStyle w:val="CodeChar"/>
-          <w:rFonts w:asciiTheme="minorHAnsi" w:hAnsiTheme="minorHAnsi" w:cstheme="minorBidi"/>
-          <w:b w:val="0"/>
-          <w:noProof w:val="0"/>
-          <w:lang w:val="en-US"/>
-        </w:rPr>
-        <w:t>Label (Text-box which suggests already created labels by typing a substring. If the label does not exist – creates it)</w:t>
-      </w:r>
-    </w:p>
-    <w:p>
-      <w:pPr>
-        <w:pStyle w:val="ListParagraph"/>
-        <w:numPr>
-          <w:ilvl w:val="2"/>
-          <w:numId w:val="3"/>
-        </w:numPr>
-        <w:spacing w:before="120" w:after="120" w:line="240" w:lineRule="auto"/>
-        <w:jc w:val="both"/>
-        <w:rPr>
-          <w:rStyle w:val="CodeChar"/>
-          <w:rFonts w:asciiTheme="minorHAnsi" w:hAnsiTheme="minorHAnsi" w:cstheme="minorBidi"/>
-          <w:b w:val="0"/>
-          <w:noProof w:val="0"/>
-          <w:lang w:val="en-US"/>
-        </w:rPr>
-      </w:pPr>
-      <w:r>
-        <w:rPr>
-          <w:rStyle w:val="CodeChar"/>
-          <w:rFonts w:asciiTheme="minorHAnsi" w:hAnsiTheme="minorHAnsi" w:cstheme="minorBidi"/>
-          <w:b w:val="0"/>
-          <w:noProof w:val="0"/>
-          <w:lang w:val="en-US"/>
-        </w:rPr>
-        <w:t>Title (Text-box)</w:t>
-      </w:r>
-    </w:p>
-    <w:p>
-      <w:pPr>
-        <w:pStyle w:val="ListParagraph"/>
-        <w:numPr>
-          <w:ilvl w:val="2"/>
-          <w:numId w:val="3"/>
-        </w:numPr>
-        <w:spacing w:before="120" w:after="120" w:line="240" w:lineRule="auto"/>
-        <w:jc w:val="both"/>
-        <w:rPr>
-          <w:rStyle w:val="CodeChar"/>
-          <w:rFonts w:asciiTheme="minorHAnsi" w:hAnsiTheme="minorHAnsi" w:cstheme="minorBidi"/>
-          <w:b w:val="0"/>
-          <w:noProof w:val="0"/>
-          <w:lang w:val="en-US"/>
-        </w:rPr>
-      </w:pPr>
-      <w:r>
-        <w:rPr>
-          <w:rStyle w:val="CodeChar"/>
-          <w:rFonts w:asciiTheme="minorHAnsi" w:hAnsiTheme="minorHAnsi" w:cstheme="minorBidi"/>
-          <w:b w:val="0"/>
-          <w:noProof w:val="0"/>
-          <w:lang w:val="en-US"/>
-        </w:rPr>
-        <w:t>Description (</w:t>
-      </w:r>
-      <w:proofErr w:type="spellStart"/>
-      <w:r>
-        <w:rPr>
-          <w:rStyle w:val="CodeChar"/>
-          <w:rFonts w:asciiTheme="minorHAnsi" w:hAnsiTheme="minorHAnsi" w:cstheme="minorBidi"/>
-          <w:b w:val="0"/>
-          <w:noProof w:val="0"/>
-          <w:lang w:val="en-US"/>
-        </w:rPr>
-        <w:t>Textarea</w:t>
-      </w:r>
-      <w:proofErr w:type="spellEnd"/>
-      <w:r>
-        <w:rPr>
-          <w:rStyle w:val="CodeChar"/>
-          <w:rFonts w:asciiTheme="minorHAnsi" w:hAnsiTheme="minorHAnsi" w:cstheme="minorBidi"/>
-          <w:b w:val="0"/>
-          <w:noProof w:val="0"/>
-          <w:lang w:val="en-US"/>
-        </w:rPr>
-        <w:t>)</w:t>
-      </w:r>
-    </w:p>
-    <w:p>
-      <w:pPr>
-        <w:pStyle w:val="ListParagraph"/>
-        <w:numPr>
-          <w:ilvl w:val="2"/>
-          <w:numId w:val="3"/>
-        </w:numPr>
-        <w:spacing w:before="120" w:after="120" w:line="240" w:lineRule="auto"/>
-        <w:jc w:val="both"/>
-        <w:rPr>
-          <w:rStyle w:val="CodeChar"/>
-          <w:rFonts w:asciiTheme="minorHAnsi" w:hAnsiTheme="minorHAnsi" w:cstheme="minorBidi"/>
-          <w:b w:val="0"/>
-          <w:noProof w:val="0"/>
-          <w:lang w:val="en-US"/>
-        </w:rPr>
-      </w:pPr>
-      <w:r>
-        <w:rPr>
-          <w:rStyle w:val="CodeChar"/>
-          <w:rFonts w:asciiTheme="minorHAnsi" w:hAnsiTheme="minorHAnsi" w:cstheme="minorBidi"/>
-          <w:b w:val="0"/>
-          <w:noProof w:val="0"/>
-          <w:lang w:val="en-US"/>
-        </w:rPr>
-        <w:t>Create Issue (Button)</w:t>
-      </w:r>
-    </w:p>
-    <w:p>
-      <w:pPr>
-        <w:spacing w:before="120" w:after="120" w:line="240" w:lineRule="auto"/>
-        <w:ind w:left="2160"/>
-        <w:jc w:val="right"/>
-        <w:rPr>
-          <w:sz w:val="24"/>
-          <w:szCs w:val="24"/>
-        </w:rPr>
-      </w:pPr>
-      <w:r>
-        <w:rPr>
-          <w:sz w:val="24"/>
-          <w:szCs w:val="24"/>
-        </w:rPr>
-        <w:t>10</w:t>
-      </w:r>
-      <w:r>
-        <w:rPr>
-          <w:sz w:val="24"/>
-          <w:szCs w:val="24"/>
-        </w:rPr>
-        <w:t xml:space="preserve"> score</w:t>
-      </w:r>
-    </w:p>
-    <w:p>
-      <w:pPr>
-        <w:numPr>
-          <w:ilvl w:val="0"/>
-          <w:numId w:val="3"/>
-        </w:numPr>
-        <w:spacing w:before="120" w:after="120" w:line="240" w:lineRule="auto"/>
-        <w:jc w:val="both"/>
-      </w:pPr>
-      <w:r>
-        <w:rPr>
-          <w:b/>
-          <w:bCs/>
-        </w:rPr>
-        <w:t>Issue page</w:t>
-      </w:r>
-    </w:p>
-    <w:p>
-      <w:pPr>
-        <w:pStyle w:val="ListParagraph"/>
-        <w:numPr>
-          <w:ilvl w:val="1"/>
-          <w:numId w:val="3"/>
-        </w:numPr>
-        <w:spacing w:before="120" w:after="120" w:line="240" w:lineRule="auto"/>
-        <w:jc w:val="both"/>
-        <w:rPr>
-          <w:rStyle w:val="CodeChar"/>
-          <w:rFonts w:asciiTheme="minorHAnsi" w:hAnsiTheme="minorHAnsi" w:cstheme="minorBidi"/>
-          <w:b w:val="0"/>
-          <w:noProof w:val="0"/>
-          <w:lang w:val="en-US"/>
-        </w:rPr>
-      </w:pPr>
-      <w:r>
-        <w:t xml:space="preserve">Route: </w:t>
-      </w:r>
-      <w:r>
-        <w:rPr>
-          <w:rStyle w:val="CodeChar"/>
-        </w:rPr>
-        <w:t>#/</w:t>
-      </w:r>
-      <w:r>
-        <w:rPr>
-          <w:rStyle w:val="CodeChar"/>
-        </w:rPr>
-        <w:t>issues/:id</w:t>
-      </w:r>
-    </w:p>
-    <w:p>
-      <w:pPr>
-        <w:pStyle w:val="ListParagraph"/>
-        <w:numPr>
-          <w:ilvl w:val="1"/>
-          <w:numId w:val="3"/>
-        </w:numPr>
-        <w:spacing w:before="120" w:after="120" w:line="240" w:lineRule="auto"/>
-        <w:jc w:val="both"/>
         <w:rPr>
           <w:rStyle w:val="CodeChar"/>
           <w:rFonts w:asciiTheme="minorHAnsi" w:hAnsiTheme="minorHAnsi" w:cstheme="minorBidi"/>
@@ -1283,188 +1529,9 @@
       </w:pPr>
       <w:r>
         <w:rPr>
-          <w:rStyle w:val="CodeChar"/>
-          <w:rFonts w:asciiTheme="minorHAnsi" w:hAnsiTheme="minorHAnsi" w:cstheme="minorBidi"/>
-          <w:b w:val="0"/>
-          <w:noProof w:val="0"/>
           <w:color w:val="00B050"/>
-          <w:lang w:val="en-US"/>
-        </w:rPr>
-        <w:t>Displays the information about the issue</w:t>
-      </w:r>
-    </w:p>
-    <w:p>
-      <w:pPr>
-        <w:pStyle w:val="ListParagraph"/>
-        <w:numPr>
-          <w:ilvl w:val="1"/>
-          <w:numId w:val="3"/>
-        </w:numPr>
-        <w:spacing w:before="120" w:after="120" w:line="240" w:lineRule="auto"/>
-        <w:jc w:val="both"/>
-        <w:rPr>
-          <w:rStyle w:val="CodeChar"/>
-          <w:rFonts w:asciiTheme="minorHAnsi" w:hAnsiTheme="minorHAnsi" w:cstheme="minorBidi"/>
-          <w:b w:val="0"/>
-          <w:noProof w:val="0"/>
-          <w:color w:val="00B050"/>
-          <w:lang w:val="en-US"/>
-        </w:rPr>
-      </w:pPr>
-      <w:r>
-        <w:rPr>
-          <w:rStyle w:val="CodeChar"/>
-          <w:rFonts w:asciiTheme="minorHAnsi" w:hAnsiTheme="minorHAnsi" w:cstheme="minorBidi"/>
-          <w:b w:val="0"/>
-          <w:noProof w:val="0"/>
-          <w:color w:val="00B050"/>
-          <w:lang w:val="en-US"/>
-        </w:rPr>
-        <w:t xml:space="preserve">If the user is the assignee, they can </w:t>
-      </w:r>
-      <w:r>
-        <w:rPr>
-          <w:rStyle w:val="CodeChar"/>
-          <w:rFonts w:asciiTheme="minorHAnsi" w:hAnsiTheme="minorHAnsi" w:cstheme="minorBidi"/>
-          <w:b w:val="0"/>
-          <w:noProof w:val="0"/>
-          <w:color w:val="00B050"/>
-          <w:lang w:val="en-US"/>
-        </w:rPr>
-        <w:t>see a button for changing the</w:t>
-      </w:r>
-      <w:r>
-        <w:rPr>
-          <w:rStyle w:val="CodeChar"/>
-          <w:rFonts w:asciiTheme="minorHAnsi" w:hAnsiTheme="minorHAnsi" w:cstheme="minorBidi"/>
-          <w:b w:val="0"/>
-          <w:noProof w:val="0"/>
-          <w:color w:val="00B050"/>
-          <w:lang w:val="en-US"/>
-        </w:rPr>
-        <w:t xml:space="preserve"> status </w:t>
-      </w:r>
-      <w:r>
-        <w:rPr>
-          <w:rStyle w:val="CodeChar"/>
-          <w:rFonts w:asciiTheme="minorHAnsi" w:hAnsiTheme="minorHAnsi" w:cstheme="minorBidi"/>
-          <w:b w:val="0"/>
-          <w:noProof w:val="0"/>
-          <w:color w:val="00B050"/>
-          <w:lang w:val="en-US"/>
-        </w:rPr>
-        <w:t>using an</w:t>
-      </w:r>
-      <w:r>
-        <w:rPr>
-          <w:rStyle w:val="CodeChar"/>
-          <w:rFonts w:asciiTheme="minorHAnsi" w:hAnsiTheme="minorHAnsi" w:cstheme="minorBidi"/>
-          <w:b w:val="0"/>
-          <w:noProof w:val="0"/>
-          <w:color w:val="00B050"/>
-          <w:lang w:val="en-US"/>
-        </w:rPr>
-        <w:t xml:space="preserve"> available status (e.g. Open -&gt; Closed).</w:t>
-      </w:r>
-    </w:p>
-    <w:p>
-      <w:pPr>
-        <w:pStyle w:val="ListParagraph"/>
-        <w:numPr>
-          <w:ilvl w:val="1"/>
-          <w:numId w:val="3"/>
-        </w:numPr>
-        <w:spacing w:before="120" w:after="120" w:line="240" w:lineRule="auto"/>
-        <w:jc w:val="both"/>
-        <w:rPr>
-          <w:rStyle w:val="CodeChar"/>
-          <w:rFonts w:asciiTheme="minorHAnsi" w:hAnsiTheme="minorHAnsi" w:cstheme="minorBidi"/>
-          <w:b w:val="0"/>
-          <w:noProof w:val="0"/>
-          <w:lang w:val="en-US"/>
-        </w:rPr>
-      </w:pPr>
-      <w:r>
-        <w:rPr>
-          <w:rStyle w:val="CodeChar"/>
-          <w:rFonts w:asciiTheme="minorHAnsi" w:hAnsiTheme="minorHAnsi" w:cstheme="minorBidi"/>
-          <w:b w:val="0"/>
-          <w:noProof w:val="0"/>
-          <w:color w:val="00B050"/>
-          <w:lang w:val="en-US"/>
-        </w:rPr>
-        <w:t>If the user is the issue’s project leader they can see the edit issue button</w:t>
-      </w:r>
-      <w:r>
-        <w:rPr>
-          <w:rStyle w:val="CodeChar"/>
-          <w:rFonts w:asciiTheme="minorHAnsi" w:hAnsiTheme="minorHAnsi" w:cstheme="minorBidi"/>
-          <w:b w:val="0"/>
-          <w:noProof w:val="0"/>
-          <w:lang w:val="en-US"/>
-        </w:rPr>
-        <w:t>.</w:t>
-      </w:r>
-    </w:p>
-    <w:p>
-      <w:pPr>
-        <w:pStyle w:val="ListParagraph"/>
-        <w:numPr>
-          <w:ilvl w:val="1"/>
-          <w:numId w:val="3"/>
-        </w:numPr>
-        <w:spacing w:before="120" w:after="120" w:line="240" w:lineRule="auto"/>
-        <w:jc w:val="both"/>
-        <w:rPr>
-          <w:color w:val="00B050"/>
-        </w:rPr>
-      </w:pPr>
-      <w:r>
-        <w:rPr>
-          <w:color w:val="00B050"/>
-        </w:rPr>
-        <w:t xml:space="preserve">Bonus - </w:t>
-      </w:r>
-      <w:r>
-        <w:rPr>
-          <w:color w:val="00B050"/>
-        </w:rPr>
-        <w:t>View the issue’s comments.</w:t>
-      </w:r>
-    </w:p>
-    <w:p>
-      <w:pPr>
-        <w:pStyle w:val="ListParagraph"/>
-        <w:numPr>
-          <w:ilvl w:val="1"/>
-          <w:numId w:val="3"/>
-        </w:numPr>
-        <w:spacing w:before="120" w:after="120" w:line="240" w:lineRule="auto"/>
-        <w:jc w:val="both"/>
-        <w:rPr>
-          <w:rStyle w:val="CodeChar"/>
-          <w:rFonts w:asciiTheme="minorHAnsi" w:hAnsiTheme="minorHAnsi" w:cstheme="minorBidi"/>
-          <w:b w:val="0"/>
-          <w:noProof w:val="0"/>
-          <w:lang w:val="en-US"/>
-        </w:rPr>
-      </w:pPr>
-      <w:r>
-        <w:t xml:space="preserve">Bonus - </w:t>
-      </w:r>
-      <w:r>
-        <w:t xml:space="preserve">Additional field for adding comments if you are affiliated with this project (you have an issue </w:t>
-      </w:r>
-      <w:bookmarkStart w:id="0" w:name="_GoBack"/>
-      <w:r>
-        <w:t xml:space="preserve">assigned in the project </w:t>
-      </w:r>
-      <w:bookmarkEnd w:id="0"/>
-      <w:r>
-        <w:t>or you’re the project’s leader)</w:t>
-      </w:r>
-      <w:r>
-        <w:t>.</w:t>
+        </w:rPr>
+        <w:t>Bonus - Additional field for adding comments if you are affiliated with this project (you have an issue assigned in the project or you’re the project’s leader).</w:t>
       </w:r>
     </w:p>
     <w:p>
@@ -2205,11 +2272,15 @@
         </w:numPr>
         <w:spacing w:before="120" w:after="120" w:line="240" w:lineRule="auto"/>
         <w:jc w:val="both"/>
+        <w:rPr>
+          <w:highlight w:val="green"/>
+        </w:rPr>
       </w:pPr>
       <w:r>
         <w:rPr>
           <w:b/>
           <w:bCs/>
+          <w:highlight w:val="green"/>
         </w:rPr>
         <w:t>Issue page</w:t>
       </w:r>
@@ -2217,6 +2288,7 @@
         <w:rPr>
           <w:b/>
           <w:bCs/>
+          <w:highlight w:val="green"/>
         </w:rPr>
         <w:t xml:space="preserve"> - bonuses</w:t>
       </w:r>
@@ -2238,6 +2310,8 @@
           <w:lang w:val="en-US"/>
         </w:rPr>
       </w:pPr>
+      <w:bookmarkStart w:id="0" w:name="_GoBack"/>
+      <w:bookmarkEnd w:id="0"/>
       <w:r>
         <w:t xml:space="preserve">Route: </w:t>
       </w:r>
@@ -3328,7 +3402,7 @@
                               <w:sz w:val="18"/>
                               <w:szCs w:val="18"/>
                             </w:rPr>
-                            <w:t>1</w:t>
+                            <w:t>4</w:t>
                           </w:r>
                           <w:r>
                             <w:rPr>
@@ -3453,7 +3527,7 @@
                         <w:sz w:val="18"/>
                         <w:szCs w:val="18"/>
                       </w:rPr>
-                      <w:t>1</w:t>
+                      <w:t>4</w:t>
                     </w:r>
                     <w:r>
                       <w:rPr>
@@ -7199,7 +7273,7 @@
 </file>
 
 <file path=customXml/itemProps1.xml><?xml version="1.0" encoding="utf-8"?>
-<ds:datastoreItem xmlns:ds="http://schemas.openxmlformats.org/officeDocument/2006/customXml" ds:itemID="{F7991958-A19D-47F3-899E-E2DB472DB923}">
+<ds:datastoreItem xmlns:ds="http://schemas.openxmlformats.org/officeDocument/2006/customXml" ds:itemID="{0DE4F733-6CC1-4937-8E11-C44D82A024E1}">
   <ds:schemaRefs>
     <ds:schemaRef ds:uri="http://schemas.openxmlformats.org/officeDocument/2006/bibliography"/>
   </ds:schemaRefs>

</xml_diff>

<commit_message>
edit issue added, some bugs fixed
</commit_message>
<xml_diff>
--- a/Documentation/FE.docx
+++ b/Documentation/FE.docx
@@ -683,21 +683,7 @@
         <w:rPr>
           <w:color w:val="FF0000"/>
         </w:rPr>
-        <w:t xml:space="preserve">(or </w:t>
-      </w:r>
-      <w:proofErr w:type="gramStart"/>
-      <w:r>
-        <w:rPr>
-          <w:color w:val="FF0000"/>
-        </w:rPr>
-        <w:t>admin ?</w:t>
-      </w:r>
-      <w:proofErr w:type="gramEnd"/>
-      <w:r>
-        <w:rPr>
-          <w:color w:val="FF0000"/>
-        </w:rPr>
-        <w:t>)</w:t>
+        <w:t>(or admin ?)</w:t>
       </w:r>
       <w:r>
         <w:t xml:space="preserve"> </w:t>
@@ -1206,29 +1192,7 @@
           <w:noProof w:val="0"/>
           <w:lang w:val="en-US"/>
         </w:rPr>
-        <w:t>Description (</w:t>
-      </w:r>
-      <w:proofErr w:type="spellStart"/>
-      <w:r>
-        <w:rPr>
-          <w:rStyle w:val="CodeChar"/>
-          <w:rFonts w:asciiTheme="minorHAnsi" w:hAnsiTheme="minorHAnsi" w:cstheme="minorBidi"/>
-          <w:b w:val="0"/>
-          <w:noProof w:val="0"/>
-          <w:lang w:val="en-US"/>
-        </w:rPr>
-        <w:t>Textarea</w:t>
-      </w:r>
-      <w:proofErr w:type="spellEnd"/>
-      <w:r>
-        <w:rPr>
-          <w:rStyle w:val="CodeChar"/>
-          <w:rFonts w:asciiTheme="minorHAnsi" w:hAnsiTheme="minorHAnsi" w:cstheme="minorBidi"/>
-          <w:b w:val="0"/>
-          <w:noProof w:val="0"/>
-          <w:lang w:val="en-US"/>
-        </w:rPr>
-        <w:t>)</w:t>
+        <w:t>Description (Textarea)</w:t>
       </w:r>
     </w:p>
     <w:p>
@@ -1649,78 +1613,20 @@
           <w:rFonts w:asciiTheme="minorHAnsi" w:hAnsiTheme="minorHAnsi" w:cstheme="minorBidi"/>
           <w:b w:val="0"/>
           <w:noProof w:val="0"/>
-          <w:lang w:val="en-US"/>
-        </w:rPr>
-      </w:pPr>
-      <w:r>
-        <w:rPr>
-          <w:rStyle w:val="CodeChar"/>
-          <w:rFonts w:asciiTheme="minorHAnsi" w:hAnsiTheme="minorHAnsi" w:cstheme="minorBidi"/>
-          <w:b w:val="0"/>
-          <w:noProof w:val="0"/>
-          <w:lang w:val="en-US"/>
-        </w:rPr>
-        <w:t xml:space="preserve">The </w:t>
-      </w:r>
-      <w:r>
-        <w:rPr>
-          <w:rStyle w:val="CodeChar"/>
-          <w:rFonts w:asciiTheme="minorHAnsi" w:hAnsiTheme="minorHAnsi" w:cstheme="minorBidi"/>
-          <w:b w:val="0"/>
-          <w:noProof w:val="0"/>
-          <w:lang w:val="en-US"/>
-        </w:rPr>
-        <w:t>page</w:t>
-      </w:r>
-      <w:r>
-        <w:rPr>
-          <w:rStyle w:val="CodeChar"/>
-          <w:rFonts w:asciiTheme="minorHAnsi" w:hAnsiTheme="minorHAnsi" w:cstheme="minorBidi"/>
-          <w:b w:val="0"/>
-          <w:noProof w:val="0"/>
-          <w:lang w:val="en-US"/>
-        </w:rPr>
-        <w:t xml:space="preserve"> is not </w:t>
-      </w:r>
-      <w:r>
-        <w:rPr>
-          <w:rStyle w:val="CodeChar"/>
-          <w:rFonts w:asciiTheme="minorHAnsi" w:hAnsiTheme="minorHAnsi" w:cstheme="minorBidi"/>
-          <w:b w:val="0"/>
-          <w:noProof w:val="0"/>
-          <w:lang w:val="en-US"/>
-        </w:rPr>
-        <w:t>visible</w:t>
-      </w:r>
-      <w:r>
-        <w:rPr>
-          <w:rStyle w:val="CodeChar"/>
-          <w:rFonts w:asciiTheme="minorHAnsi" w:hAnsiTheme="minorHAnsi" w:cstheme="minorBidi"/>
-          <w:b w:val="0"/>
-          <w:noProof w:val="0"/>
-          <w:lang w:val="en-US"/>
-        </w:rPr>
-        <w:t xml:space="preserve"> unless the</w:t>
-      </w:r>
-      <w:r>
-        <w:rPr>
-          <w:rStyle w:val="CodeChar"/>
-          <w:rFonts w:asciiTheme="minorHAnsi" w:hAnsiTheme="minorHAnsi" w:cstheme="minorBidi"/>
-          <w:b w:val="0"/>
-          <w:noProof w:val="0"/>
-          <w:lang w:val="en-US"/>
-        </w:rPr>
-        <w:t xml:space="preserve"> user is the issue’s project leader or assignee</w:t>
-      </w:r>
-      <w:r>
-        <w:rPr>
-          <w:rStyle w:val="CodeChar"/>
-          <w:rFonts w:asciiTheme="minorHAnsi" w:hAnsiTheme="minorHAnsi" w:cstheme="minorBidi"/>
-          <w:b w:val="0"/>
-          <w:noProof w:val="0"/>
-          <w:lang w:val="en-US"/>
-        </w:rPr>
-        <w:t xml:space="preserve">. </w:t>
+          <w:color w:val="FF0000"/>
+          <w:lang w:val="en-US"/>
+        </w:rPr>
+      </w:pPr>
+      <w:r>
+        <w:rPr>
+          <w:rStyle w:val="CodeChar"/>
+          <w:rFonts w:asciiTheme="minorHAnsi" w:hAnsiTheme="minorHAnsi" w:cstheme="minorBidi"/>
+          <w:b w:val="0"/>
+          <w:noProof w:val="0"/>
+          <w:color w:val="FF0000"/>
+          <w:lang w:val="en-US"/>
+        </w:rPr>
+        <w:t xml:space="preserve">The page is not visible unless the user is the issue’s project leader or assignee. </w:t>
       </w:r>
     </w:p>
     <w:p>
@@ -1796,7 +1702,19 @@
           <w:noProof w:val="0"/>
           <w:lang w:val="en-US"/>
         </w:rPr>
-        <w:t>If they are the project’s leader they can edit the whole issue (including its assignee).</w:t>
+        <w:t>If they are the project’s leader t</w:t>
+      </w:r>
+      <w:bookmarkStart w:id="0" w:name="_GoBack"/>
+      <w:bookmarkEnd w:id="0"/>
+      <w:r>
+        <w:rPr>
+          <w:rStyle w:val="CodeChar"/>
+          <w:rFonts w:asciiTheme="minorHAnsi" w:hAnsiTheme="minorHAnsi" w:cstheme="minorBidi"/>
+          <w:b w:val="0"/>
+          <w:noProof w:val="0"/>
+          <w:lang w:val="en-US"/>
+        </w:rPr>
+        <w:t>hey can edit the whole issue (including its assignee).</w:t>
       </w:r>
     </w:p>
     <w:p>
@@ -2310,8 +2228,6 @@
           <w:lang w:val="en-US"/>
         </w:rPr>
       </w:pPr>
-      <w:bookmarkStart w:id="0" w:name="_GoBack"/>
-      <w:bookmarkEnd w:id="0"/>
       <w:r>
         <w:t xml:space="preserve">Route: </w:t>
       </w:r>
@@ -2460,15 +2376,7 @@
         <w:jc w:val="both"/>
       </w:pPr>
       <w:r>
-        <w:t xml:space="preserve">Create a filter to see all issues or specific ones based on different </w:t>
-      </w:r>
-      <w:proofErr w:type="spellStart"/>
-      <w:r>
-        <w:t>criterias</w:t>
-      </w:r>
-      <w:proofErr w:type="spellEnd"/>
-      <w:r>
-        <w:t xml:space="preserve"> (be creative)</w:t>
+        <w:t>Create a filter to see all issues or specific ones based on different criterias (be creative)</w:t>
       </w:r>
       <w:r>
         <w:t>.</w:t>
@@ -3001,29 +2909,7 @@
           <w:noProof w:val="0"/>
           <w:lang w:val="en-US"/>
         </w:rPr>
-        <w:t>Description (</w:t>
-      </w:r>
-      <w:proofErr w:type="spellStart"/>
-      <w:r>
-        <w:rPr>
-          <w:rStyle w:val="CodeChar"/>
-          <w:rFonts w:asciiTheme="minorHAnsi" w:hAnsiTheme="minorHAnsi" w:cstheme="minorBidi"/>
-          <w:b w:val="0"/>
-          <w:noProof w:val="0"/>
-          <w:lang w:val="en-US"/>
-        </w:rPr>
-        <w:t>Textarea</w:t>
-      </w:r>
-      <w:proofErr w:type="spellEnd"/>
-      <w:r>
-        <w:rPr>
-          <w:rStyle w:val="CodeChar"/>
-          <w:rFonts w:asciiTheme="minorHAnsi" w:hAnsiTheme="minorHAnsi" w:cstheme="minorBidi"/>
-          <w:b w:val="0"/>
-          <w:noProof w:val="0"/>
-          <w:lang w:val="en-US"/>
-        </w:rPr>
-        <w:t>)</w:t>
+        <w:t>Description (Textarea)</w:t>
       </w:r>
     </w:p>
     <w:p>
@@ -3402,7 +3288,7 @@
                               <w:sz w:val="18"/>
                               <w:szCs w:val="18"/>
                             </w:rPr>
-                            <w:t>4</w:t>
+                            <w:t>3</w:t>
                           </w:r>
                           <w:r>
                             <w:rPr>
@@ -3527,7 +3413,7 @@
                         <w:sz w:val="18"/>
                         <w:szCs w:val="18"/>
                       </w:rPr>
-                      <w:t>4</w:t>
+                      <w:t>3</w:t>
                     </w:r>
                     <w:r>
                       <w:rPr>
@@ -7273,7 +7159,7 @@
 </file>
 
 <file path=customXml/itemProps1.xml><?xml version="1.0" encoding="utf-8"?>
-<ds:datastoreItem xmlns:ds="http://schemas.openxmlformats.org/officeDocument/2006/customXml" ds:itemID="{0DE4F733-6CC1-4937-8E11-C44D82A024E1}">
+<ds:datastoreItem xmlns:ds="http://schemas.openxmlformats.org/officeDocument/2006/customXml" ds:itemID="{AACF84A1-471A-4A53-AE82-5769DB3D80FE}">
   <ds:schemaRefs>
     <ds:schemaRef ds:uri="http://schemas.openxmlformats.org/officeDocument/2006/bibliography"/>
   </ds:schemaRefs>

</xml_diff>